<commit_message>
added three models and confusion matrices
</commit_message>
<xml_diff>
--- a/DRAFT.docx
+++ b/DRAFT.docx
@@ -36,7 +36,7 @@
           <w:rFonts w:ascii="Times New Roman" w:eastAsia="Times New Roman" w:hAnsi="Times New Roman" w:cs="Times New Roman"/>
           <w14:ligatures w14:val="none"/>
         </w:rPr>
-        <w:t>This should be specific, concise and descriptive of your project.</w:t>
+        <w:t>Activity recognition for music playing motion</w:t>
       </w:r>
     </w:p>
     <w:p>
@@ -126,7 +126,49 @@
           <w:rFonts w:ascii="Times New Roman" w:eastAsia="Times New Roman" w:hAnsi="Times New Roman" w:cs="Times New Roman"/>
           <w14:ligatures w14:val="none"/>
         </w:rPr>
-        <w:t>Choose 3-5 keywords that show what the most important ideas within your work are.</w:t>
+        <w:t xml:space="preserve">Human </w:t>
+      </w:r>
+      <w:r>
+        <w:rPr>
+          <w:rFonts w:ascii="Times New Roman" w:eastAsia="Times New Roman" w:hAnsi="Times New Roman" w:cs="Times New Roman"/>
+          <w14:ligatures w14:val="none"/>
+        </w:rPr>
+        <w:t>a</w:t>
+      </w:r>
+      <w:r>
+        <w:rPr>
+          <w:rFonts w:ascii="Times New Roman" w:eastAsia="Times New Roman" w:hAnsi="Times New Roman" w:cs="Times New Roman"/>
+          <w14:ligatures w14:val="none"/>
+        </w:rPr>
+        <w:t xml:space="preserve">ctivity </w:t>
+      </w:r>
+      <w:r>
+        <w:rPr>
+          <w:rFonts w:ascii="Times New Roman" w:eastAsia="Times New Roman" w:hAnsi="Times New Roman" w:cs="Times New Roman"/>
+          <w14:ligatures w14:val="none"/>
+        </w:rPr>
+        <w:t>r</w:t>
+      </w:r>
+      <w:r>
+        <w:rPr>
+          <w:rFonts w:ascii="Times New Roman" w:eastAsia="Times New Roman" w:hAnsi="Times New Roman" w:cs="Times New Roman"/>
+          <w14:ligatures w14:val="none"/>
+        </w:rPr>
+        <w:t>ecognition,</w:t>
+      </w:r>
+      <w:r>
+        <w:rPr>
+          <w:rFonts w:ascii="Times New Roman" w:eastAsia="Times New Roman" w:hAnsi="Times New Roman" w:cs="Times New Roman"/>
+          <w14:ligatures w14:val="none"/>
+        </w:rPr>
+        <w:t xml:space="preserve"> accelerometer</w:t>
+      </w:r>
+      <w:r>
+        <w:rPr>
+          <w:rFonts w:ascii="Times New Roman" w:eastAsia="Times New Roman" w:hAnsi="Times New Roman" w:cs="Times New Roman"/>
+          <w14:ligatures w14:val="none"/>
+        </w:rPr>
+        <w:t>, gesture recognition, Machine Learning</w:t>
       </w:r>
     </w:p>
     <w:p>
@@ -572,7 +614,23 @@
           <w:rFonts w:ascii="Times New Roman" w:eastAsia="Times New Roman" w:hAnsi="Times New Roman" w:cs="Times New Roman"/>
           <w14:ligatures w14:val="none"/>
         </w:rPr>
-        <w:t xml:space="preserve">No doubt for some of you, the project changed significantly due to feedback from the previous hand-ins, or discussions with your supervisor etc.. This is where you should account for how the project has changed since it's outset and give reasons why. </w:t>
+        <w:t xml:space="preserve">No doubt for some of you, the project changed significantly due to feedback from the previous hand-ins, or discussions with your supervisor </w:t>
+      </w:r>
+      <w:proofErr w:type="gramStart"/>
+      <w:r>
+        <w:rPr>
+          <w:rFonts w:ascii="Times New Roman" w:eastAsia="Times New Roman" w:hAnsi="Times New Roman" w:cs="Times New Roman"/>
+          <w14:ligatures w14:val="none"/>
+        </w:rPr>
+        <w:t>etc..</w:t>
+      </w:r>
+      <w:proofErr w:type="gramEnd"/>
+      <w:r>
+        <w:rPr>
+          <w:rFonts w:ascii="Times New Roman" w:eastAsia="Times New Roman" w:hAnsi="Times New Roman" w:cs="Times New Roman"/>
+          <w14:ligatures w14:val="none"/>
+        </w:rPr>
+        <w:t xml:space="preserve"> This is where you should account for how the project has changed since it's outset and give reasons why. </w:t>
       </w:r>
     </w:p>
     <w:p>
@@ -759,7 +817,23 @@
           <w14:ligatures w14:val="none"/>
         </w:rPr>
         <w:lastRenderedPageBreak/>
-        <w:t>This section is for analysing what you've described in the results section. This is where you will relate your results to your background reading/introduction, and make clear where these results sit within your field.</w:t>
+        <w:t>This section is for analysing what you've described in the results section. This is where you will relate your results to your background reading/</w:t>
+      </w:r>
+      <w:proofErr w:type="gramStart"/>
+      <w:r>
+        <w:rPr>
+          <w:rFonts w:ascii="Times New Roman" w:eastAsia="Times New Roman" w:hAnsi="Times New Roman" w:cs="Times New Roman"/>
+          <w14:ligatures w14:val="none"/>
+        </w:rPr>
+        <w:t>introduction, and</w:t>
+      </w:r>
+      <w:proofErr w:type="gramEnd"/>
+      <w:r>
+        <w:rPr>
+          <w:rFonts w:ascii="Times New Roman" w:eastAsia="Times New Roman" w:hAnsi="Times New Roman" w:cs="Times New Roman"/>
+          <w14:ligatures w14:val="none"/>
+        </w:rPr>
+        <w:t xml:space="preserve"> make clear where these results sit within your field.</w:t>
       </w:r>
     </w:p>
     <w:p>
@@ -966,7 +1040,23 @@
           <w:rFonts w:ascii="Times New Roman" w:eastAsia="Times New Roman" w:hAnsi="Times New Roman" w:cs="Times New Roman"/>
           <w14:ligatures w14:val="none"/>
         </w:rPr>
-        <w:t>Acknowledging limitations does not mean that your work means nothing! It's merely being honest about what your work can and cannot prove/establish/say, and showing that you understand this.</w:t>
+        <w:t>Acknowledging limitations does not mean that your work means nothing! It's merely being honest about what your work can and cannot prove/establish/</w:t>
+      </w:r>
+      <w:proofErr w:type="gramStart"/>
+      <w:r>
+        <w:rPr>
+          <w:rFonts w:ascii="Times New Roman" w:eastAsia="Times New Roman" w:hAnsi="Times New Roman" w:cs="Times New Roman"/>
+          <w14:ligatures w14:val="none"/>
+        </w:rPr>
+        <w:t>say, and</w:t>
+      </w:r>
+      <w:proofErr w:type="gramEnd"/>
+      <w:r>
+        <w:rPr>
+          <w:rFonts w:ascii="Times New Roman" w:eastAsia="Times New Roman" w:hAnsi="Times New Roman" w:cs="Times New Roman"/>
+          <w14:ligatures w14:val="none"/>
+        </w:rPr>
+        <w:t xml:space="preserve"> showing that you understand this.</w:t>
       </w:r>
     </w:p>
     <w:p>
@@ -1051,7 +1141,23 @@
           <w:rFonts w:ascii="Times New Roman" w:eastAsia="Times New Roman" w:hAnsi="Times New Roman" w:cs="Times New Roman"/>
           <w14:ligatures w14:val="none"/>
         </w:rPr>
-        <w:t>What potential other routes of investigation might be opened up by this work?</w:t>
+        <w:t xml:space="preserve">What potential other routes of investigation might be </w:t>
+      </w:r>
+      <w:proofErr w:type="gramStart"/>
+      <w:r>
+        <w:rPr>
+          <w:rFonts w:ascii="Times New Roman" w:eastAsia="Times New Roman" w:hAnsi="Times New Roman" w:cs="Times New Roman"/>
+          <w14:ligatures w14:val="none"/>
+        </w:rPr>
+        <w:t>opened up</w:t>
+      </w:r>
+      <w:proofErr w:type="gramEnd"/>
+      <w:r>
+        <w:rPr>
+          <w:rFonts w:ascii="Times New Roman" w:eastAsia="Times New Roman" w:hAnsi="Times New Roman" w:cs="Times New Roman"/>
+          <w14:ligatures w14:val="none"/>
+        </w:rPr>
+        <w:t xml:space="preserve"> by this work?</w:t>
       </w:r>
     </w:p>
     <w:p>
@@ -1088,7 +1194,23 @@
           <w:rFonts w:ascii="Times New Roman" w:eastAsia="Times New Roman" w:hAnsi="Times New Roman" w:cs="Times New Roman"/>
           <w14:ligatures w14:val="none"/>
         </w:rPr>
-        <w:t xml:space="preserve">This is where you give a brief summary of everything that's come before, and highlight the main takeaways from this work. </w:t>
+        <w:t xml:space="preserve">This is where you give a brief summary of everything that's come </w:t>
+      </w:r>
+      <w:proofErr w:type="gramStart"/>
+      <w:r>
+        <w:rPr>
+          <w:rFonts w:ascii="Times New Roman" w:eastAsia="Times New Roman" w:hAnsi="Times New Roman" w:cs="Times New Roman"/>
+          <w14:ligatures w14:val="none"/>
+        </w:rPr>
+        <w:t>before, and</w:t>
+      </w:r>
+      <w:proofErr w:type="gramEnd"/>
+      <w:r>
+        <w:rPr>
+          <w:rFonts w:ascii="Times New Roman" w:eastAsia="Times New Roman" w:hAnsi="Times New Roman" w:cs="Times New Roman"/>
+          <w14:ligatures w14:val="none"/>
+        </w:rPr>
+        <w:t xml:space="preserve"> highlight the main takeaways from this work. </w:t>
       </w:r>
     </w:p>
     <w:p>
@@ -1166,7 +1288,23 @@
           <w:rFonts w:ascii="Times New Roman" w:eastAsia="Times New Roman" w:hAnsi="Times New Roman" w:cs="Times New Roman"/>
           <w14:ligatures w14:val="none"/>
         </w:rPr>
-        <w:t>Suggested citation style is APA or Harvard. This is commonly available in all citation tools (of particular note - Zotero, which is free and open-source). You may use others (such as IEEE or ACM).</w:t>
+        <w:t xml:space="preserve">Suggested citation style is APA or Harvard. This is commonly available in all citation tools (of </w:t>
+      </w:r>
+      <w:proofErr w:type="gramStart"/>
+      <w:r>
+        <w:rPr>
+          <w:rFonts w:ascii="Times New Roman" w:eastAsia="Times New Roman" w:hAnsi="Times New Roman" w:cs="Times New Roman"/>
+          <w14:ligatures w14:val="none"/>
+        </w:rPr>
+        <w:t>particular note</w:t>
+      </w:r>
+      <w:proofErr w:type="gramEnd"/>
+      <w:r>
+        <w:rPr>
+          <w:rFonts w:ascii="Times New Roman" w:eastAsia="Times New Roman" w:hAnsi="Times New Roman" w:cs="Times New Roman"/>
+          <w14:ligatures w14:val="none"/>
+        </w:rPr>
+        <w:t xml:space="preserve"> - Zotero, which is free and open-source). You may use others (such as IEEE or ACM).</w:t>
       </w:r>
     </w:p>
     <w:p>
@@ -1301,185 +1439,6 @@
           <w14:ligatures w14:val="none"/>
         </w:rPr>
       </w:pPr>
-    </w:p>
-    <w:p>
-      <w:pPr>
-        <w:spacing w:before="100" w:beforeAutospacing="1" w:after="100" w:afterAutospacing="1" w:line="480" w:lineRule="auto"/>
-        <w:jc w:val="both"/>
-        <w:rPr>
-          <w:rFonts w:ascii="Arial" w:eastAsia="Times New Roman" w:hAnsi="Arial" w:cs="Arial"/>
-          <w14:ligatures w14:val="none"/>
-        </w:rPr>
-      </w:pPr>
-    </w:p>
-    <w:p>
-      <w:pPr>
-        <w:numPr>
-          <w:ilvl w:val="0"/>
-          <w:numId w:val="1"/>
-        </w:numPr>
-        <w:spacing w:before="100" w:beforeAutospacing="1" w:after="100" w:afterAutospacing="1" w:line="480" w:lineRule="auto"/>
-        <w:jc w:val="both"/>
-        <w:rPr>
-          <w:rFonts w:ascii="Arial" w:eastAsia="Times New Roman" w:hAnsi="Arial" w:cs="Arial"/>
-          <w14:ligatures w14:val="none"/>
-        </w:rPr>
-      </w:pPr>
-      <w:r>
-        <w:rPr>
-          <w:rFonts w:ascii="Arial" w:eastAsia="Times New Roman" w:hAnsi="Arial" w:cs="Arial"/>
-          <w14:ligatures w14:val="none"/>
-        </w:rPr>
-        <w:t>Introduction</w:t>
-      </w:r>
-    </w:p>
-    <w:p>
-      <w:pPr>
-        <w:numPr>
-          <w:ilvl w:val="0"/>
-          <w:numId w:val="1"/>
-        </w:numPr>
-        <w:spacing w:before="100" w:beforeAutospacing="1" w:after="100" w:afterAutospacing="1" w:line="480" w:lineRule="auto"/>
-        <w:jc w:val="both"/>
-        <w:rPr>
-          <w:rFonts w:ascii="Arial" w:eastAsia="Times New Roman" w:hAnsi="Arial" w:cs="Arial"/>
-          <w14:ligatures w14:val="none"/>
-        </w:rPr>
-      </w:pPr>
-      <w:r>
-        <w:rPr>
-          <w:rFonts w:ascii="Arial" w:eastAsia="Times New Roman" w:hAnsi="Arial" w:cs="Arial"/>
-          <w14:ligatures w14:val="none"/>
-        </w:rPr>
-        <w:t>Background (literature review)</w:t>
-      </w:r>
-    </w:p>
-    <w:p>
-      <w:pPr>
-        <w:numPr>
-          <w:ilvl w:val="0"/>
-          <w:numId w:val="1"/>
-        </w:numPr>
-        <w:spacing w:before="100" w:beforeAutospacing="1" w:after="100" w:afterAutospacing="1" w:line="480" w:lineRule="auto"/>
-        <w:jc w:val="both"/>
-        <w:rPr>
-          <w:rFonts w:ascii="Arial" w:eastAsia="Times New Roman" w:hAnsi="Arial" w:cs="Arial"/>
-          <w14:ligatures w14:val="none"/>
-        </w:rPr>
-      </w:pPr>
-      <w:r>
-        <w:rPr>
-          <w:rFonts w:ascii="Arial" w:eastAsia="Times New Roman" w:hAnsi="Arial" w:cs="Arial"/>
-          <w14:ligatures w14:val="none"/>
-        </w:rPr>
-        <w:t>Methods</w:t>
-      </w:r>
-    </w:p>
-    <w:p>
-      <w:pPr>
-        <w:numPr>
-          <w:ilvl w:val="0"/>
-          <w:numId w:val="1"/>
-        </w:numPr>
-        <w:spacing w:before="100" w:beforeAutospacing="1" w:after="100" w:afterAutospacing="1" w:line="480" w:lineRule="auto"/>
-        <w:jc w:val="both"/>
-        <w:rPr>
-          <w:rFonts w:ascii="Arial" w:eastAsia="Times New Roman" w:hAnsi="Arial" w:cs="Arial"/>
-          <w14:ligatures w14:val="none"/>
-        </w:rPr>
-      </w:pPr>
-      <w:r>
-        <w:rPr>
-          <w:rFonts w:ascii="Arial" w:eastAsia="Times New Roman" w:hAnsi="Arial" w:cs="Arial"/>
-          <w14:ligatures w14:val="none"/>
-        </w:rPr>
-        <w:t xml:space="preserve">Results </w:t>
-      </w:r>
-    </w:p>
-    <w:p>
-      <w:pPr>
-        <w:numPr>
-          <w:ilvl w:val="0"/>
-          <w:numId w:val="1"/>
-        </w:numPr>
-        <w:spacing w:before="100" w:beforeAutospacing="1" w:after="100" w:afterAutospacing="1" w:line="480" w:lineRule="auto"/>
-        <w:jc w:val="both"/>
-        <w:rPr>
-          <w:rFonts w:ascii="Arial" w:eastAsia="Times New Roman" w:hAnsi="Arial" w:cs="Arial"/>
-          <w14:ligatures w14:val="none"/>
-        </w:rPr>
-      </w:pPr>
-      <w:r>
-        <w:rPr>
-          <w:rFonts w:ascii="Arial" w:eastAsia="Times New Roman" w:hAnsi="Arial" w:cs="Arial"/>
-          <w14:ligatures w14:val="none"/>
-        </w:rPr>
-        <w:t>Discussion</w:t>
-      </w:r>
-    </w:p>
-    <w:p>
-      <w:pPr>
-        <w:numPr>
-          <w:ilvl w:val="0"/>
-          <w:numId w:val="1"/>
-        </w:numPr>
-        <w:spacing w:before="100" w:beforeAutospacing="1" w:after="100" w:afterAutospacing="1" w:line="480" w:lineRule="auto"/>
-        <w:jc w:val="both"/>
-        <w:rPr>
-          <w:rFonts w:ascii="Arial" w:eastAsia="Times New Roman" w:hAnsi="Arial" w:cs="Arial"/>
-          <w14:ligatures w14:val="none"/>
-        </w:rPr>
-      </w:pPr>
-      <w:r>
-        <w:rPr>
-          <w:rFonts w:ascii="Arial" w:eastAsia="Times New Roman" w:hAnsi="Arial" w:cs="Arial"/>
-          <w14:ligatures w14:val="none"/>
-        </w:rPr>
-        <w:lastRenderedPageBreak/>
-        <w:t>Limitations and future works</w:t>
-      </w:r>
-    </w:p>
-    <w:p>
-      <w:pPr>
-        <w:numPr>
-          <w:ilvl w:val="0"/>
-          <w:numId w:val="1"/>
-        </w:numPr>
-        <w:spacing w:before="100" w:beforeAutospacing="1" w:after="100" w:afterAutospacing="1" w:line="480" w:lineRule="auto"/>
-        <w:jc w:val="both"/>
-        <w:rPr>
-          <w:rFonts w:ascii="Arial" w:eastAsia="Times New Roman" w:hAnsi="Arial" w:cs="Arial"/>
-          <w14:ligatures w14:val="none"/>
-        </w:rPr>
-      </w:pPr>
-      <w:r>
-        <w:rPr>
-          <w:rFonts w:ascii="Arial" w:eastAsia="Times New Roman" w:hAnsi="Arial" w:cs="Arial"/>
-          <w14:ligatures w14:val="none"/>
-        </w:rPr>
-        <w:t>Conclusion</w:t>
-      </w:r>
-    </w:p>
-    <w:p>
-      <w:pPr>
-        <w:numPr>
-          <w:ilvl w:val="0"/>
-          <w:numId w:val="1"/>
-        </w:numPr>
-        <w:spacing w:before="100" w:beforeAutospacing="1" w:after="100" w:afterAutospacing="1" w:line="480" w:lineRule="auto"/>
-        <w:jc w:val="both"/>
-        <w:rPr>
-          <w:rFonts w:ascii="Arial" w:eastAsia="Times New Roman" w:hAnsi="Arial" w:cs="Arial"/>
-          <w14:ligatures w14:val="none"/>
-        </w:rPr>
-      </w:pPr>
-      <w:r>
-        <w:rPr>
-          <w:rFonts w:ascii="Arial" w:eastAsia="Times New Roman" w:hAnsi="Arial" w:cs="Arial"/>
-          <w14:ligatures w14:val="none"/>
-        </w:rPr>
-        <w:t>Bibliography</w:t>
-      </w:r>
     </w:p>
     <w:p>
       <w:pPr>

</xml_diff>